<commit_message>
heading to bed on monday 2/3
</commit_message>
<xml_diff>
--- a/201-8 (W25)/week 1 hand graphing and linearizaiton/lab 1 math steps answer key.docx
+++ b/201-8 (W25)/week 1 hand graphing and linearizaiton/lab 1 math steps answer key.docx
@@ -8,8 +8,6 @@
           <w:bottom w:val="double" w:sz="6" w:space="1" w:color="auto"/>
         </w:pBdr>
       </w:pPr>
-      <w:bookmarkStart w:id="0" w:name="_GoBack"/>
-      <w:bookmarkEnd w:id="0"/>
       <w:r>
         <w:t>1</w:t>
       </w:r>
@@ -2401,7 +2399,7 @@
         <w:t>:</w:t>
       </w:r>
     </w:p>
-    <w:bookmarkStart w:id="1" w:name="_Hlk188051344"/>
+    <w:bookmarkStart w:id="0" w:name="_Hlk188051344"/>
     <w:p>
       <w:pPr>
         <w:rPr>
@@ -2730,7 +2728,7 @@
           </m:m>
         </m:oMath>
       </m:oMathPara>
-      <w:bookmarkEnd w:id="1"/>
+      <w:bookmarkEnd w:id="0"/>
     </w:p>
     <w:p>
       <w:pPr>
@@ -3188,7 +3186,7 @@
         </m:oMath>
       </m:oMathPara>
     </w:p>
-    <w:bookmarkStart w:id="2" w:name="_Hlk188050328"/>
+    <w:bookmarkStart w:id="1" w:name="_Hlk188050328"/>
     <w:p>
       <w:pPr>
         <w:rPr>
@@ -3409,7 +3407,7 @@
               </m:sSub>
             </m:den>
           </m:f>
-          <w:bookmarkEnd w:id="2"/>
+          <w:bookmarkEnd w:id="1"/>
           <m:r>
             <w:rPr>
               <w:rFonts w:ascii="Cambria Math" w:eastAsiaTheme="minorEastAsia" w:hAnsi="Cambria Math"/>
@@ -3662,8 +3660,28 @@
                 <w:rPr>
                   <w:rFonts w:ascii="Cambria Math" w:eastAsiaTheme="minorEastAsia" w:hAnsi="Cambria Math"/>
                 </w:rPr>
-                <m:t>=1.2 kg</m:t>
-              </m:r>
+                <m:t xml:space="preserve">=1.2 </m:t>
+              </m:r>
+              <m:rad>
+                <m:radPr>
+                  <m:degHide m:val="1"/>
+                  <m:ctrlPr>
+                    <w:rPr>
+                      <w:rFonts w:ascii="Cambria Math" w:eastAsiaTheme="minorEastAsia" w:hAnsi="Cambria Math"/>
+                      <w:i/>
+                    </w:rPr>
+                  </m:ctrlPr>
+                </m:radPr>
+                <m:deg/>
+                <m:e>
+                  <m:r>
+                    <w:rPr>
+                      <w:rFonts w:ascii="Cambria Math" w:eastAsiaTheme="minorEastAsia" w:hAnsi="Cambria Math"/>
+                    </w:rPr>
+                    <m:t>kg</m:t>
+                  </m:r>
+                </m:e>
+              </m:rad>
               <m:sSup>
                 <m:sSupPr>
                   <m:ctrlPr>
@@ -3700,6 +3718,20 @@
         <w:rPr>
           <w:rFonts w:eastAsiaTheme="minorEastAsia"/>
         </w:rPr>
+        <w:sectPr>
+          <w:type w:val="continuous"/>
+          <w:pgSz w:w="12240" w:h="15840"/>
+          <w:pgMar w:top="1440" w:right="1440" w:bottom="1440" w:left="1440" w:header="720" w:footer="720" w:gutter="0"/>
+          <w:cols w:space="720"/>
+          <w:docGrid w:linePitch="360"/>
+        </w:sectPr>
+      </w:pPr>
+    </w:p>
+    <w:p>
+      <w:pPr>
+        <w:rPr>
+          <w:rFonts w:eastAsiaTheme="minorEastAsia"/>
+        </w:rPr>
       </w:pPr>
       <w:r>
         <w:rPr>
@@ -3718,7 +3750,7 @@
           <w:type w:val="continuous"/>
           <w:pgSz w:w="12240" w:h="15840"/>
           <w:pgMar w:top="1440" w:right="1440" w:bottom="1440" w:left="1440" w:header="720" w:footer="720" w:gutter="0"/>
-          <w:cols w:space="720"/>
+          <w:cols w:num="2" w:space="720"/>
           <w:docGrid w:linePitch="360"/>
         </w:sectPr>
       </w:pPr>
@@ -3809,7 +3841,24 @@
             <w:rPr>
               <w:rFonts w:ascii="Cambria Math" w:eastAsiaTheme="minorEastAsia" w:hAnsi="Cambria Math"/>
             </w:rPr>
-            <m:t xml:space="preserve">x=14.4 </m:t>
+            <m:t>x</m:t>
+          </m:r>
+        </m:oMath>
+      </m:oMathPara>
+    </w:p>
+    <w:p>
+      <w:pPr>
+        <w:rPr>
+          <w:rFonts w:eastAsiaTheme="minorEastAsia"/>
+        </w:rPr>
+      </w:pPr>
+      <m:oMathPara>
+        <m:oMath>
+          <m:r>
+            <w:rPr>
+              <w:rFonts w:ascii="Cambria Math" w:eastAsiaTheme="minorEastAsia" w:hAnsi="Cambria Math"/>
+            </w:rPr>
+            <m:t xml:space="preserve">=14.4 </m:t>
           </m:r>
           <m:rad>
             <m:radPr>
@@ -3921,6 +3970,19 @@
               </m:r>
             </m:e>
           </m:d>
+        </m:oMath>
+      </m:oMathPara>
+      <w:bookmarkStart w:id="2" w:name="_GoBack"/>
+      <w:bookmarkEnd w:id="2"/>
+    </w:p>
+    <w:p>
+      <w:pPr>
+        <w:rPr>
+          <w:rFonts w:eastAsiaTheme="minorEastAsia"/>
+        </w:rPr>
+      </w:pPr>
+      <m:oMathPara>
+        <m:oMath>
           <m:r>
             <w:rPr>
               <w:rFonts w:ascii="Cambria Math" w:eastAsiaTheme="minorEastAsia" w:hAnsi="Cambria Math"/>
@@ -3953,16 +4015,8 @@
     <w:p>
       <w:pPr>
         <w:rPr>
-          <w:rFonts w:ascii="Cambria Math" w:eastAsiaTheme="minorEastAsia" w:hAnsi="Cambria Math"/>
-          <w:oMath/>
-        </w:rPr>
-        <w:sectPr>
-          <w:type w:val="continuous"/>
-          <w:pgSz w:w="12240" w:h="15840"/>
-          <w:pgMar w:top="1440" w:right="1440" w:bottom="1440" w:left="1440" w:header="720" w:footer="720" w:gutter="0"/>
-          <w:cols w:space="720"/>
-          <w:docGrid w:linePitch="360"/>
-        </w:sectPr>
+          <w:rFonts w:eastAsiaTheme="minorEastAsia"/>
+        </w:rPr>
       </w:pPr>
       <m:oMathPara>
         <m:oMath>
@@ -4010,8 +4064,16 @@
     <w:p>
       <w:pPr>
         <w:rPr>
-          <w:rFonts w:eastAsiaTheme="minorEastAsia"/>
-        </w:rPr>
+          <w:rFonts w:ascii="Cambria Math" w:eastAsiaTheme="minorEastAsia" w:hAnsi="Cambria Math"/>
+          <w:oMath/>
+        </w:rPr>
+        <w:sectPr>
+          <w:type w:val="continuous"/>
+          <w:pgSz w:w="12240" w:h="15840"/>
+          <w:pgMar w:top="1440" w:right="1440" w:bottom="1440" w:left="1440" w:header="720" w:footer="720" w:gutter="0"/>
+          <w:cols w:num="2" w:space="720"/>
+          <w:docGrid w:linePitch="360"/>
+        </w:sectPr>
       </w:pPr>
     </w:p>
     <w:p>
@@ -4037,7 +4099,7 @@
           <w:type w:val="continuous"/>
           <w:pgSz w:w="12240" w:h="15840"/>
           <w:pgMar w:top="1440" w:right="1440" w:bottom="1440" w:left="1440" w:header="720" w:footer="720" w:gutter="0"/>
-          <w:cols w:space="720"/>
+          <w:cols w:num="2" w:space="720"/>
           <w:docGrid w:linePitch="360"/>
         </w:sectPr>
       </w:pPr>
@@ -4791,6 +4853,7 @@
             <m:e>
               <m:f>
                 <m:fPr>
+                  <m:type m:val="skw"/>
                   <m:ctrlPr>
                     <w:rPr>
                       <w:rFonts w:ascii="Cambria Math" w:eastAsiaTheme="minorEastAsia" w:hAnsi="Cambria Math"/>
@@ -5342,6 +5405,20 @@
           </m:borderBox>
         </m:oMath>
       </m:oMathPara>
+    </w:p>
+    <w:p>
+      <w:pPr>
+        <w:rPr>
+          <w:rFonts w:eastAsiaTheme="minorEastAsia"/>
+        </w:rPr>
+        <w:sectPr>
+          <w:type w:val="continuous"/>
+          <w:pgSz w:w="12240" w:h="15840"/>
+          <w:pgMar w:top="1440" w:right="1440" w:bottom="1440" w:left="1440" w:header="720" w:footer="720" w:gutter="0"/>
+          <w:cols w:num="2" w:space="720"/>
+          <w:docGrid w:linePitch="360"/>
+        </w:sectPr>
+      </w:pPr>
     </w:p>
     <w:p>
       <w:pPr>

</xml_diff>